<commit_message>
Continue with EDX UT and UCSD (on-time graded) and Udacity Inferential Stats
</commit_message>
<xml_diff>
--- a/Stats/UT/UT.7.21xFoundationsofData Analysis.2/Week2_HypothesisTesting.docx
+++ b/Stats/UT/UT.7.21xFoundationsofData Analysis.2/Week2_HypothesisTesting.docx
@@ -1,6 +1,6 @@
 
 <file path=word/document.xml><?xml version="1.0" encoding="utf-8"?>
-<w:document xmlns:wpc="http://schemas.microsoft.com/office/word/2010/wordprocessingCanvas" xmlns:cx="http://schemas.microsoft.com/office/drawing/2014/chartex" xmlns:cx1="http://schemas.microsoft.com/office/drawing/2015/9/8/chartex" xmlns:cx2="http://schemas.microsoft.com/office/drawing/2015/10/21/chartex" xmlns:cx3="http://schemas.microsoft.com/office/drawing/2016/5/9/chartex" xmlns:cx4="http://schemas.microsoft.com/office/drawing/2016/5/10/chartex" xmlns:cx5="http://schemas.microsoft.com/office/drawing/2016/5/11/chartex" xmlns:cx6="http://schemas.microsoft.com/office/drawing/2016/5/12/chartex" xmlns:cx7="http://schemas.microsoft.com/office/drawing/2016/5/13/chartex" xmlns:cx8="http://schemas.microsoft.com/office/drawing/2016/5/14/chartex" xmlns:mc="http://schemas.openxmlformats.org/markup-compatibility/2006" xmlns:aink="http://schemas.microsoft.com/office/drawing/2016/ink" xmlns:am3d="http://schemas.microsoft.com/office/drawing/2017/model3d" xmlns:o="urn:schemas-microsoft-com:office:office" xmlns:r="http://schemas.openxmlformats.org/officeDocument/2006/relationships" xmlns:m="http://schemas.openxmlformats.org/officeDocument/2006/math" xmlns:v="urn:schemas-microsoft-com:vml" xmlns:wp14="http://schemas.microsoft.com/office/word/2010/wordprocessingDrawing" xmlns:wp="http://schemas.openxmlformats.org/drawingml/2006/wordprocessingDrawing" xmlns:w10="urn:schemas-microsoft-com:office:word" xmlns:w="http://schemas.openxmlformats.org/wordprocessingml/2006/main" xmlns:w14="http://schemas.microsoft.com/office/word/2010/wordml" xmlns:w15="http://schemas.microsoft.com/office/word/2012/wordml" xmlns:w16cid="http://schemas.microsoft.com/office/word/2016/wordml/cid" xmlns:w16se="http://schemas.microsoft.com/office/word/2015/wordml/symex" xmlns:wpg="http://schemas.microsoft.com/office/word/2010/wordprocessingGroup" xmlns:wpi="http://schemas.microsoft.com/office/word/2010/wordprocessingInk" xmlns:wne="http://schemas.microsoft.com/office/word/2006/wordml" xmlns:wps="http://schemas.microsoft.com/office/word/2010/wordprocessingShape" mc:Ignorable="w14 w15 w16se w16cid wp14">
+<w:document xmlns:wpc="http://schemas.microsoft.com/office/word/2010/wordprocessingCanvas" xmlns:mc="http://schemas.openxmlformats.org/markup-compatibility/2006" xmlns:o="urn:schemas-microsoft-com:office:office" xmlns:r="http://schemas.openxmlformats.org/officeDocument/2006/relationships" xmlns:m="http://schemas.openxmlformats.org/officeDocument/2006/math" xmlns:v="urn:schemas-microsoft-com:vml" xmlns:wp14="http://schemas.microsoft.com/office/word/2010/wordprocessingDrawing" xmlns:wp="http://schemas.openxmlformats.org/drawingml/2006/wordprocessingDrawing" xmlns:w10="urn:schemas-microsoft-com:office:word" xmlns:w="http://schemas.openxmlformats.org/wordprocessingml/2006/main" xmlns:w14="http://schemas.microsoft.com/office/word/2010/wordml" xmlns:w15="http://schemas.microsoft.com/office/word/2012/wordml" xmlns:wpg="http://schemas.microsoft.com/office/word/2010/wordprocessingGroup" xmlns:wpi="http://schemas.microsoft.com/office/word/2010/wordprocessingInk" xmlns:wne="http://schemas.microsoft.com/office/word/2006/wordml" xmlns:wps="http://schemas.microsoft.com/office/word/2010/wordprocessingShape" mc:Ignorable="w14 w15 wp14">
   <w:body>
     <w:p>
       <w:pPr>
@@ -13,31 +13,7 @@
         <w:t>Hypothesis testing</w:t>
       </w:r>
       <w:r>
-        <w:t xml:space="preserve"> </w:t>
-      </w:r>
-      <w:r>
-        <w:t>= a</w:t>
-      </w:r>
-      <w:r>
-        <w:t xml:space="preserve"> kind of statistical inference that involves</w:t>
-      </w:r>
-      <w:r>
-        <w:t xml:space="preserve"> </w:t>
-      </w:r>
-      <w:r>
-        <w:t xml:space="preserve">asking a question, collecting data, </w:t>
-      </w:r>
-      <w:r>
-        <w:t xml:space="preserve">+ </w:t>
-      </w:r>
-      <w:r>
-        <w:t>then examining what the d</w:t>
-      </w:r>
-      <w:r>
-        <w:t>ata tells us about how to proceed</w:t>
-      </w:r>
-      <w:r>
-        <w:t>.</w:t>
+        <w:t xml:space="preserve"> = a kind of statistical inference that involves asking a question, collecting data, + then examining what the data tells us about how to proceed.</w:t>
       </w:r>
     </w:p>
     <w:p>
@@ -60,13 +36,7 @@
         <w:rPr>
           <w:i/>
         </w:rPr>
-        <w:t xml:space="preserve">are always statements about the </w:t>
-      </w:r>
-      <w:r>
-        <w:rPr>
-          <w:i/>
-        </w:rPr>
-        <w:t>POPULATION</w:t>
+        <w:t>are always statements about the POPULATION</w:t>
       </w:r>
       <w:r>
         <w:t xml:space="preserve">. </w:t>
@@ -77,42 +47,21 @@
         <w:pStyle w:val="ListBullet"/>
       </w:pPr>
       <w:r>
-        <w:t xml:space="preserve">In statistical hypothesis testing, there are always </w:t>
-      </w:r>
-      <w:r>
-        <w:t>2</w:t>
-      </w:r>
-      <w:r>
-        <w:t xml:space="preserve"> hypotheses. </w:t>
-      </w:r>
-    </w:p>
-    <w:p>
-      <w:pPr>
-        <w:pStyle w:val="ListBullet"/>
-      </w:pPr>
-      <w:r>
-        <w:t xml:space="preserve">The hypothesis to be tested is </w:t>
-      </w:r>
-      <w:r>
-        <w:t xml:space="preserve">= </w:t>
-      </w:r>
-      <w:r>
-        <w:rPr>
-          <w:b/>
-        </w:rPr>
-        <w:t>null</w:t>
-      </w:r>
-      <w:r>
-        <w:rPr>
-          <w:b/>
-        </w:rPr>
-        <w:t xml:space="preserve"> </w:t>
-      </w:r>
-      <w:r>
-        <w:rPr>
-          <w:b/>
-        </w:rPr>
-        <w:t>hypothesis</w:t>
+        <w:t xml:space="preserve">In statistical hypothesis testing, there are always 2 hypotheses. </w:t>
+      </w:r>
+    </w:p>
+    <w:p>
+      <w:pPr>
+        <w:pStyle w:val="ListBullet"/>
+      </w:pPr>
+      <w:r>
+        <w:t xml:space="preserve">The hypothesis to be tested is = </w:t>
+      </w:r>
+      <w:r>
+        <w:rPr>
+          <w:b/>
+        </w:rPr>
+        <w:t>null hypothesis</w:t>
       </w:r>
       <w:r>
         <w:t xml:space="preserve">, </w:t>
@@ -124,69 +73,24 @@
         <w:t>H0</w:t>
       </w:r>
       <w:r>
-        <w:t xml:space="preserve">, which </w:t>
-      </w:r>
-      <w:r>
-        <w:t>states that there is no difference between a hypothesized</w:t>
-      </w:r>
-      <w:r>
-        <w:t xml:space="preserve"> </w:t>
-      </w:r>
-      <w:r>
-        <w:t xml:space="preserve">population mean </w:t>
-      </w:r>
-      <w:r>
-        <w:t xml:space="preserve">+ </w:t>
-      </w:r>
-      <w:r>
-        <w:t xml:space="preserve">a sample mean. </w:t>
-      </w:r>
-    </w:p>
-    <w:p>
-      <w:pPr>
-        <w:pStyle w:val="ListBullet"/>
-      </w:pPr>
-      <w:r>
-        <w:t>T</w:t>
-      </w:r>
-      <w:r>
-        <w:t xml:space="preserve">est the null hypothesis against an </w:t>
-      </w:r>
-      <w:r>
-        <w:rPr>
-          <w:b/>
-        </w:rPr>
-        <w:t>alternative hypothesis</w:t>
-      </w:r>
-      <w:r>
-        <w:rPr>
-          <w:b/>
-        </w:rPr>
-        <w:t xml:space="preserve">, </w:t>
-      </w:r>
-      <w:r>
-        <w:rPr>
-          <w:b/>
-        </w:rPr>
-        <w:t>Ha</w:t>
-      </w:r>
-      <w:r>
-        <w:t xml:space="preserve">, </w:t>
-      </w:r>
-      <w:r>
-        <w:t xml:space="preserve">often the hypothesis </w:t>
-      </w:r>
-      <w:r>
-        <w:t xml:space="preserve">you believe yourself + </w:t>
-      </w:r>
-      <w:r>
-        <w:t>includes the outcomes not covered by the null</w:t>
-      </w:r>
-      <w:r>
-        <w:t xml:space="preserve"> </w:t>
-      </w:r>
-      <w:r>
-        <w:t xml:space="preserve">hypothesis. </w:t>
+        <w:t xml:space="preserve">, which states that there is no difference between a hypothesized population mean + a sample mean. </w:t>
+      </w:r>
+    </w:p>
+    <w:p>
+      <w:pPr>
+        <w:pStyle w:val="ListBullet"/>
+      </w:pPr>
+      <w:r>
+        <w:t xml:space="preserve">Test the null hypothesis against an </w:t>
+      </w:r>
+      <w:r>
+        <w:rPr>
+          <w:b/>
+        </w:rPr>
+        <w:t>alternative hypothesis, Ha</w:t>
+      </w:r>
+      <w:r>
+        <w:t xml:space="preserve">, often the hypothesis you believe yourself + includes the outcomes not covered by the null hypothesis. </w:t>
       </w:r>
     </w:p>
     <w:p>
@@ -199,136 +103,321 @@
         <w:ind w:left="720"/>
       </w:pPr>
       <w:r>
-        <w:t xml:space="preserve">We have a medicine being manufactured </w:t>
-      </w:r>
-      <w:r>
-        <w:t xml:space="preserve">+ </w:t>
-      </w:r>
-      <w:r>
-        <w:t>ea</w:t>
-      </w:r>
-      <w:r>
-        <w:t xml:space="preserve">ch pill is supposed to have 14 mg </w:t>
-      </w:r>
-      <w:r>
-        <w:t>of active</w:t>
-      </w:r>
-      <w:r>
-        <w:t xml:space="preserve"> ingredient </w:t>
+        <w:t xml:space="preserve">We have a medicine being manufactured + each pill is supposed to have 14 mg of active ingredient </w:t>
       </w:r>
       <w:r>
         <w:sym w:font="Wingdings" w:char="F0E0"/>
       </w:r>
       <w:r>
+        <w:t xml:space="preserve"> H0 : µ = 14 </w:t>
+      </w:r>
+      <w:r>
+        <w:tab/>
+        <w:t>Ha : µ != 14</w:t>
+      </w:r>
+    </w:p>
+    <w:p>
+      <w:pPr>
+        <w:pStyle w:val="ListBullet"/>
+        <w:rPr>
+          <w:b/>
+        </w:rPr>
+      </w:pPr>
+      <w:r>
+        <w:t xml:space="preserve">Alternative hypothesis can be supported only by </w:t>
+      </w:r>
+      <w:r>
+        <w:rPr>
+          <w:b/>
+        </w:rPr>
+        <w:t xml:space="preserve">rejecting the null = </w:t>
+      </w:r>
+      <w:r>
+        <w:t xml:space="preserve">finding a large enough difference between your sample mean + the hypothesized (null) mean that it raises real doubt that the true population mean is what we said. </w:t>
+      </w:r>
+    </w:p>
+    <w:p>
+      <w:pPr>
+        <w:pStyle w:val="ListBullet"/>
+        <w:rPr>
+          <w:b/>
+        </w:rPr>
+      </w:pPr>
+      <w:r>
+        <w:rPr>
+          <w:b/>
+        </w:rPr>
+        <w:t xml:space="preserve">In each hypothesis test, </w:t>
+      </w:r>
+      <w:r>
+        <w:rPr>
+          <w:b/>
+        </w:rPr>
+        <w:t xml:space="preserve">must </w:t>
+      </w:r>
+      <w:r>
+        <w:rPr>
+          <w:b/>
+        </w:rPr>
+        <w:t>decide in advance what the magnitude of that difference must be to allow us to reject the null hypothesis.</w:t>
+      </w:r>
+    </w:p>
+    <w:p>
+      <w:pPr>
+        <w:pStyle w:val="ListBullet"/>
+      </w:pPr>
+      <w:r>
+        <w:rPr>
+          <w:b/>
+        </w:rPr>
+        <w:t>2</w:t>
+      </w:r>
+      <w:r>
+        <w:rPr>
+          <w:b/>
+        </w:rPr>
+        <w:t>-tailed hypothesis tests</w:t>
+      </w:r>
+      <w:r>
         <w:t xml:space="preserve"> </w:t>
       </w:r>
       <w:r>
-        <w:t>H</w:t>
+        <w:sym w:font="Wingdings" w:char="F0E0"/>
+      </w:r>
+      <w:r>
+        <w:t xml:space="preserve"> </w:t>
+      </w:r>
+      <w:r>
+        <w:t>do not specify whether we believe the true mean to be higher or l</w:t>
+      </w:r>
+      <w:r>
+        <w:t xml:space="preserve">ower than the hypothesized mean, </w:t>
+      </w:r>
+      <w:r>
+        <w:t>just believe it must be different.</w:t>
+      </w:r>
+    </w:p>
+    <w:p>
+      <w:pPr>
+        <w:pStyle w:val="ListBullet"/>
+      </w:pPr>
+      <w:r>
+        <w:t xml:space="preserve">In a two-tailed test, reject the null if your sample mean falls in </w:t>
+      </w:r>
+      <w:r>
+        <w:rPr>
+          <w:i/>
+        </w:rPr>
+        <w:t>either</w:t>
+      </w:r>
+      <w:r>
+        <w:t xml:space="preserve"> tail of the distribution. </w:t>
+      </w:r>
+    </w:p>
+    <w:p>
+      <w:pPr>
+        <w:pStyle w:val="ListBullet"/>
+      </w:pPr>
+      <w:r>
+        <w:t>For</w:t>
+      </w:r>
+      <w:r>
+        <w:t xml:space="preserve"> </w:t>
+      </w:r>
+      <w:r>
+        <w:t xml:space="preserve">this reason, the alpha level (let’s assume .05) is split across the </w:t>
+      </w:r>
+      <w:r>
+        <w:t>2 tails into 2 critical regions for alpha = 0.025</w:t>
+      </w:r>
+    </w:p>
+    <w:p>
+      <w:pPr>
+        <w:pStyle w:val="ListBullet"/>
+      </w:pPr>
+      <w:r>
+        <w:t xml:space="preserve">The </w:t>
+      </w:r>
+      <w:r>
+        <w:rPr>
+          <w:b/>
+        </w:rPr>
+        <w:t>z-scores</w:t>
+      </w:r>
+      <w:r>
+        <w:t xml:space="preserve"> that designate the start of the critical region </w:t>
+      </w:r>
+      <w:r>
+        <w:t xml:space="preserve">= </w:t>
+      </w:r>
+      <w:r>
+        <w:rPr>
+          <w:b/>
+        </w:rPr>
+        <w:t>critical values</w:t>
+      </w:r>
+    </w:p>
+    <w:p>
+      <w:pPr>
+        <w:pStyle w:val="ListBullet"/>
+      </w:pPr>
+      <w:r>
+        <w:t xml:space="preserve">If the sample mean taken from the population falls </w:t>
+      </w:r>
+      <w:r>
+        <w:t>w/in these critical/</w:t>
+      </w:r>
+      <w:r>
+        <w:rPr>
+          <w:b/>
+        </w:rPr>
+        <w:t>rejection regions</w:t>
+      </w:r>
+      <w:r>
+        <w:t xml:space="preserve">," </w:t>
+      </w:r>
+      <w:r>
+        <w:t xml:space="preserve">conclude there was too much of a difference </w:t>
+      </w:r>
+      <w:r>
+        <w:t xml:space="preserve">to have happened by chance + </w:t>
+      </w:r>
+      <w:r>
+        <w:t xml:space="preserve">reject the null </w:t>
+      </w:r>
+    </w:p>
+    <w:p>
+      <w:pPr>
+        <w:pStyle w:val="ListBullet"/>
+      </w:pPr>
+      <w:r>
+        <w:t>U</w:t>
+      </w:r>
+      <w:r>
+        <w:t xml:space="preserve">se a </w:t>
+      </w:r>
+      <w:r>
+        <w:t>1</w:t>
+      </w:r>
+      <w:r>
+        <w:t>-tail hypothesis test when the direction of the results is anticipated or we are only interested in</w:t>
+      </w:r>
+      <w:r>
+        <w:t xml:space="preserve"> 1 </w:t>
+      </w:r>
+      <w:r>
+        <w:t>direction of the results</w:t>
+      </w:r>
+      <w:r>
+        <w:t xml:space="preserve"> (ex: </w:t>
+      </w:r>
+      <w:r>
+        <w:t>only decide to adopt the textbook if it</w:t>
+      </w:r>
+      <w:r>
+        <w:t xml:space="preserve"> </w:t>
+      </w:r>
+      <w:r>
+        <w:t>improved</w:t>
+      </w:r>
+      <w:r>
+        <w:t xml:space="preserve"> </w:t>
+      </w:r>
+      <w:r>
+        <w:t>student achievement relative to</w:t>
+      </w:r>
+      <w:r>
+        <w:t xml:space="preserve"> </w:t>
+      </w:r>
+      <w:r>
+        <w:t>the old textbook)</w:t>
+      </w:r>
+    </w:p>
+    <w:p>
+      <w:pPr>
+        <w:pStyle w:val="ListBullet"/>
+      </w:pPr>
+      <w:r>
+        <w:t xml:space="preserve">When performing a </w:t>
+      </w:r>
+      <w:r>
+        <w:t>1</w:t>
+      </w:r>
+      <w:r>
+        <w:t xml:space="preserve">-tail hypothesis test, </w:t>
       </w:r>
       <w:proofErr w:type="gramStart"/>
       <w:r>
-        <w:t>0 :</w:t>
+        <w:t>h(</w:t>
       </w:r>
       <w:proofErr w:type="gramEnd"/>
       <w:r>
-        <w:t xml:space="preserve"> µ = 14</w:t>
+        <w:t xml:space="preserve">a) utilizes &gt; or &lt; </w:t>
+      </w:r>
+      <w:r>
+        <w:t>or less than. For example, let’s say we were claiming that the average SAT score of graduating seniors</w:t>
+      </w:r>
+    </w:p>
+    <w:p>
+      <w:pPr>
+        <w:pStyle w:val="ListBullet"/>
+      </w:pPr>
+      <w:r>
+        <w:t>1</w:t>
+      </w:r>
+      <w:r>
+        <w:t>-tail hypothesis test</w:t>
+      </w:r>
+      <w:r>
+        <w:t>s</w:t>
+      </w:r>
+      <w:r>
+        <w:t xml:space="preserve"> also only </w:t>
+      </w:r>
+      <w:r>
+        <w:t xml:space="preserve">have 1 </w:t>
+      </w:r>
+      <w:r>
+        <w:t xml:space="preserve">critical region </w:t>
+      </w:r>
+      <w:r>
+        <w:t xml:space="preserve">b/c </w:t>
+      </w:r>
+      <w:r>
+        <w:t xml:space="preserve">we put the entire critical region into just </w:t>
+      </w:r>
+      <w:r>
+        <w:t xml:space="preserve">1 </w:t>
+      </w:r>
+      <w:r>
+        <w:t>side of the distribution.</w:t>
+      </w:r>
+    </w:p>
+    <w:p>
+      <w:pPr>
+        <w:pStyle w:val="ListBullet"/>
+      </w:pPr>
+      <w:r>
+        <w:t xml:space="preserve">When </w:t>
+      </w:r>
+      <w:r>
+        <w:t xml:space="preserve">h(a) </w:t>
+      </w:r>
+      <w:r>
+        <w:t xml:space="preserve">is that the sample mean is greater,  the critical region is on the right </w:t>
+      </w:r>
+      <w:r>
+        <w:t xml:space="preserve">of the distribution + when </w:t>
+      </w:r>
+      <w:r>
+        <w:t>the sample is smaller, the critical region is on the</w:t>
       </w:r>
       <w:r>
         <w:t xml:space="preserve"> </w:t>
       </w:r>
       <w:r>
-        <w:tab/>
-      </w:r>
-      <w:r>
-        <w:t xml:space="preserve">Ha : µ </w:t>
-      </w:r>
-      <w:r>
-        <w:t>!</w:t>
-      </w:r>
-      <w:r>
-        <w:t>= 14</w:t>
-      </w:r>
-    </w:p>
-    <w:p>
-      <w:pPr>
-        <w:pStyle w:val="ListBullet"/>
-        <w:rPr>
-          <w:b/>
-        </w:rPr>
-      </w:pPr>
-      <w:r>
-        <w:t xml:space="preserve">Alternative hypothesis can be supported only by </w:t>
-      </w:r>
-      <w:r>
-        <w:rPr>
-          <w:b/>
-        </w:rPr>
-        <w:t xml:space="preserve">rejecting the null = </w:t>
-      </w:r>
-      <w:r>
-        <w:t>find</w:t>
-      </w:r>
-      <w:r>
-        <w:t>ing</w:t>
-      </w:r>
-      <w:r>
-        <w:t xml:space="preserve"> a large enough difference between your sample mean </w:t>
-      </w:r>
-      <w:r>
-        <w:t xml:space="preserve">+ </w:t>
-      </w:r>
-      <w:r>
-        <w:t>the hypothesized (null) mean that it raises</w:t>
-      </w:r>
-      <w:r>
-        <w:t xml:space="preserve"> </w:t>
-      </w:r>
-      <w:r>
-        <w:t>real doubt that the true population mean is</w:t>
-      </w:r>
-      <w:r>
-        <w:t xml:space="preserve"> what we said</w:t>
-      </w:r>
-      <w:r>
-        <w:t xml:space="preserve">. </w:t>
-      </w:r>
-    </w:p>
-    <w:p>
-      <w:pPr>
-        <w:pStyle w:val="ListBullet"/>
-        <w:rPr>
-          <w:b/>
-        </w:rPr>
-      </w:pPr>
-      <w:r>
-        <w:rPr>
-          <w:b/>
-        </w:rPr>
-        <w:t>I</w:t>
-      </w:r>
-      <w:r>
-        <w:rPr>
-          <w:b/>
-        </w:rPr>
-        <w:t xml:space="preserve">n each hypothesis test, </w:t>
-      </w:r>
-      <w:r>
-        <w:rPr>
-          <w:b/>
-        </w:rPr>
-        <w:t xml:space="preserve">must </w:t>
-      </w:r>
-      <w:r>
-        <w:rPr>
-          <w:b/>
-        </w:rPr>
-        <w:t>decide in advance what the magnitude of that difference must be to allow us to reject the null hypothesis.</w:t>
-      </w:r>
-    </w:p>
-    <w:p>
-      <w:pPr>
-        <w:pStyle w:val="ListBullet"/>
-      </w:pPr>
+        <w:t xml:space="preserve">left side </w:t>
+      </w:r>
       <w:bookmarkStart w:id="0" w:name="_GoBack"/>
       <w:bookmarkEnd w:id="0"/>
     </w:p>
@@ -343,7 +432,7 @@
 </file>
 
 <file path=word/numbering.xml><?xml version="1.0" encoding="utf-8"?>
-<w:numbering xmlns:wpc="http://schemas.microsoft.com/office/word/2010/wordprocessingCanvas" xmlns:cx="http://schemas.microsoft.com/office/drawing/2014/chartex" xmlns:cx1="http://schemas.microsoft.com/office/drawing/2015/9/8/chartex" xmlns:cx2="http://schemas.microsoft.com/office/drawing/2015/10/21/chartex" xmlns:cx3="http://schemas.microsoft.com/office/drawing/2016/5/9/chartex" xmlns:cx4="http://schemas.microsoft.com/office/drawing/2016/5/10/chartex" xmlns:cx5="http://schemas.microsoft.com/office/drawing/2016/5/11/chartex" xmlns:cx6="http://schemas.microsoft.com/office/drawing/2016/5/12/chartex" xmlns:cx7="http://schemas.microsoft.com/office/drawing/2016/5/13/chartex" xmlns:cx8="http://schemas.microsoft.com/office/drawing/2016/5/14/chartex" xmlns:mc="http://schemas.openxmlformats.org/markup-compatibility/2006" xmlns:aink="http://schemas.microsoft.com/office/drawing/2016/ink" xmlns:am3d="http://schemas.microsoft.com/office/drawing/2017/model3d" xmlns:o="urn:schemas-microsoft-com:office:office" xmlns:r="http://schemas.openxmlformats.org/officeDocument/2006/relationships" xmlns:m="http://schemas.openxmlformats.org/officeDocument/2006/math" xmlns:v="urn:schemas-microsoft-com:vml" xmlns:wp14="http://schemas.microsoft.com/office/word/2010/wordprocessingDrawing" xmlns:wp="http://schemas.openxmlformats.org/drawingml/2006/wordprocessingDrawing" xmlns:w10="urn:schemas-microsoft-com:office:word" xmlns:w="http://schemas.openxmlformats.org/wordprocessingml/2006/main" xmlns:w14="http://schemas.microsoft.com/office/word/2010/wordml" xmlns:w15="http://schemas.microsoft.com/office/word/2012/wordml" xmlns:w16cid="http://schemas.microsoft.com/office/word/2016/wordml/cid" xmlns:w16se="http://schemas.microsoft.com/office/word/2015/wordml/symex" xmlns:wpg="http://schemas.microsoft.com/office/word/2010/wordprocessingGroup" xmlns:wpi="http://schemas.microsoft.com/office/word/2010/wordprocessingInk" xmlns:wne="http://schemas.microsoft.com/office/word/2006/wordml" xmlns:wps="http://schemas.microsoft.com/office/word/2010/wordprocessingShape" mc:Ignorable="w14 w15 w16se w16cid wp14">
+<w:numbering xmlns:wpc="http://schemas.microsoft.com/office/word/2010/wordprocessingCanvas" xmlns:mc="http://schemas.openxmlformats.org/markup-compatibility/2006" xmlns:o="urn:schemas-microsoft-com:office:office" xmlns:r="http://schemas.openxmlformats.org/officeDocument/2006/relationships" xmlns:m="http://schemas.openxmlformats.org/officeDocument/2006/math" xmlns:v="urn:schemas-microsoft-com:vml" xmlns:wp14="http://schemas.microsoft.com/office/word/2010/wordprocessingDrawing" xmlns:wp="http://schemas.openxmlformats.org/drawingml/2006/wordprocessingDrawing" xmlns:w10="urn:schemas-microsoft-com:office:word" xmlns:w="http://schemas.openxmlformats.org/wordprocessingml/2006/main" xmlns:w14="http://schemas.microsoft.com/office/word/2010/wordml" xmlns:w15="http://schemas.microsoft.com/office/word/2012/wordml" xmlns:wpg="http://schemas.microsoft.com/office/word/2010/wordprocessingGroup" xmlns:wpi="http://schemas.microsoft.com/office/word/2010/wordprocessingInk" xmlns:wne="http://schemas.microsoft.com/office/word/2006/wordml" xmlns:wps="http://schemas.microsoft.com/office/word/2010/wordprocessingShape" mc:Ignorable="w14 w15 wp14">
   <w:abstractNum w:abstractNumId="0" w15:restartNumberingAfterBreak="0">
     <w:nsid w:val="FFFFFF89"/>
     <w:multiLevelType w:val="singleLevel"/>
@@ -372,7 +461,7 @@
 </file>
 
 <file path=word/styles.xml><?xml version="1.0" encoding="utf-8"?>
-<w:styles xmlns:mc="http://schemas.openxmlformats.org/markup-compatibility/2006" xmlns:r="http://schemas.openxmlformats.org/officeDocument/2006/relationships" xmlns:w="http://schemas.openxmlformats.org/wordprocessingml/2006/main" xmlns:w14="http://schemas.microsoft.com/office/word/2010/wordml" xmlns:w15="http://schemas.microsoft.com/office/word/2012/wordml" xmlns:w16cid="http://schemas.microsoft.com/office/word/2016/wordml/cid" xmlns:w16se="http://schemas.microsoft.com/office/word/2015/wordml/symex" mc:Ignorable="w14 w15 w16se w16cid">
+<w:styles xmlns:mc="http://schemas.openxmlformats.org/markup-compatibility/2006" xmlns:r="http://schemas.openxmlformats.org/officeDocument/2006/relationships" xmlns:w="http://schemas.openxmlformats.org/wordprocessingml/2006/main" xmlns:w14="http://schemas.microsoft.com/office/word/2010/wordml" xmlns:w15="http://schemas.microsoft.com/office/word/2012/wordml" mc:Ignorable="w14 w15">
   <w:docDefaults>
     <w:rPrDefault>
       <w:rPr>
@@ -388,7 +477,7 @@
       </w:pPr>
     </w:pPrDefault>
   </w:docDefaults>
-  <w:latentStyles w:defLockedState="0" w:defUIPriority="99" w:defSemiHidden="0" w:defUnhideWhenUsed="0" w:defQFormat="0" w:count="375">
+  <w:latentStyles w:defLockedState="0" w:defUIPriority="99" w:defSemiHidden="0" w:defUnhideWhenUsed="0" w:defQFormat="0" w:count="371">
     <w:lsdException w:name="Normal" w:uiPriority="0" w:qFormat="1"/>
     <w:lsdException w:name="heading 1" w:uiPriority="9" w:qFormat="1"/>
     <w:lsdException w:name="heading 2" w:semiHidden="1" w:uiPriority="9" w:unhideWhenUsed="1" w:qFormat="1"/>
@@ -760,10 +849,6 @@
     <w:lsdException w:name="List Table 5 Dark Accent 6" w:uiPriority="50"/>
     <w:lsdException w:name="List Table 6 Colorful Accent 6" w:uiPriority="51"/>
     <w:lsdException w:name="List Table 7 Colorful Accent 6" w:uiPriority="52"/>
-    <w:lsdException w:name="Mention" w:semiHidden="1" w:unhideWhenUsed="1"/>
-    <w:lsdException w:name="Smart Hyperlink" w:semiHidden="1" w:unhideWhenUsed="1"/>
-    <w:lsdException w:name="Hashtag" w:semiHidden="1" w:unhideWhenUsed="1"/>
-    <w:lsdException w:name="Unresolved Mention" w:semiHidden="1" w:unhideWhenUsed="1"/>
   </w:latentStyles>
   <w:style w:type="paragraph" w:default="1" w:styleId="Normal">
     <w:name w:val="Normal"/>

</xml_diff>